<commit_message>
unit 3 and 4 IRM
UP
</commit_message>
<xml_diff>
--- a/module 3/Information Risk Management June 2022/units/unit 3.docx
+++ b/module 3/Information Risk Management June 2022/units/unit 3.docx
@@ -686,7 +686,6 @@
     </w:p>
     <w:p>
       <w:pPr>
-        <w:jc w:val="both"/>
         <w:rPr>
           <w:rFonts w:ascii="Arial" w:eastAsia="Times New Roman" w:hAnsi="Arial" w:cs="Arial"/>
           <w:b/>
@@ -708,7 +707,6 @@
     </w:p>
     <w:p>
       <w:pPr>
-        <w:jc w:val="both"/>
         <w:rPr>
           <w:rFonts w:ascii="Arial" w:hAnsi="Arial" w:cs="Arial"/>
           <w:sz w:val="24"/>
@@ -767,31 +765,46 @@
           <w:sz w:val="24"/>
           <w:szCs w:val="24"/>
         </w:rPr>
-        <w:t xml:space="preserve">. Available at: </w:t>
-      </w:r>
-      <w:hyperlink r:id="rId5" w:history="1">
-        <w:r>
-          <w:rPr>
-            <w:rStyle w:val="Hyperlink"/>
-            <w:rFonts w:ascii="Arial" w:hAnsi="Arial" w:cs="Arial"/>
-            <w:sz w:val="24"/>
-            <w:szCs w:val="24"/>
-          </w:rPr>
-          <w:t>https://stackify.com/what-is-sdlc/</w:t>
-        </w:r>
-      </w:hyperlink>
-      <w:r>
-        <w:rPr>
-          <w:rFonts w:ascii="Arial" w:hAnsi="Arial" w:cs="Arial"/>
-          <w:sz w:val="24"/>
-          <w:szCs w:val="24"/>
-        </w:rPr>
-        <w:t>.</w:t>
-      </w:r>
-    </w:p>
-    <w:p>
-      <w:pPr>
-        <w:jc w:val="both"/>
+        <w:t>. Available at:</w:t>
+      </w:r>
+      <w:r>
+        <w:t xml:space="preserve"> </w:t>
+      </w:r>
+      <w:r>
+        <w:rPr>
+          <w:rFonts w:ascii="Arial" w:hAnsi="Arial" w:cs="Arial"/>
+          <w:sz w:val="24"/>
+          <w:szCs w:val="24"/>
+        </w:rPr>
+        <w:t>ht</w:t>
+      </w:r>
+      <w:r>
+        <w:rPr>
+          <w:rFonts w:ascii="Arial" w:hAnsi="Arial" w:cs="Arial"/>
+          <w:sz w:val="24"/>
+          <w:szCs w:val="24"/>
+        </w:rPr>
+        <w:t>tps://stackify.com/what-is-sdlc</w:t>
+      </w:r>
+      <w:r>
+        <w:rPr>
+          <w:rFonts w:ascii="Arial" w:eastAsia="Times New Roman" w:hAnsi="Arial" w:cs="Arial"/>
+          <w:sz w:val="24"/>
+          <w:szCs w:val="24"/>
+        </w:rPr>
+        <w:t xml:space="preserve"> [</w:t>
+      </w:r>
+      <w:r>
+        <w:rPr>
+          <w:rFonts w:ascii="Arial" w:eastAsia="Times New Roman" w:hAnsi="Arial" w:cs="Arial"/>
+          <w:sz w:val="24"/>
+          <w:szCs w:val="24"/>
+        </w:rPr>
+        <w:t>Accessed 26 Jun. 2022].</w:t>
+      </w:r>
+    </w:p>
+    <w:p>
+      <w:pPr>
         <w:rPr>
           <w:rFonts w:ascii="Arial" w:hAnsi="Arial" w:cs="Arial"/>
           <w:sz w:val="24"/>
@@ -824,29 +837,33 @@
         </w:rPr>
         <w:t xml:space="preserve">. [online] Available at: </w:t>
       </w:r>
-      <w:hyperlink r:id="rId6" w:history="1">
-        <w:r>
-          <w:rPr>
-            <w:rStyle w:val="Hyperlink"/>
-            <w:rFonts w:ascii="Arial" w:hAnsi="Arial" w:cs="Arial"/>
-            <w:sz w:val="24"/>
-            <w:szCs w:val="24"/>
-          </w:rPr>
-          <w:t>https://www.synopsys.com/glossary/what-is-sdlc.html</w:t>
-        </w:r>
-      </w:hyperlink>
-      <w:r>
-        <w:rPr>
-          <w:rFonts w:ascii="Arial" w:hAnsi="Arial" w:cs="Arial"/>
-          <w:sz w:val="24"/>
-          <w:szCs w:val="24"/>
-        </w:rPr>
-        <w:t>.</w:t>
-      </w:r>
-    </w:p>
-    <w:p>
-      <w:pPr>
-        <w:jc w:val="both"/>
+      <w:r>
+        <w:rPr>
+          <w:rFonts w:ascii="Arial" w:hAnsi="Arial" w:cs="Arial"/>
+          <w:sz w:val="24"/>
+          <w:szCs w:val="24"/>
+        </w:rPr>
+        <w:t>https://www.synopsys</w:t>
+      </w:r>
+      <w:r>
+        <w:rPr>
+          <w:rFonts w:ascii="Arial" w:hAnsi="Arial" w:cs="Arial"/>
+          <w:sz w:val="24"/>
+          <w:szCs w:val="24"/>
+        </w:rPr>
+        <w:t xml:space="preserve">.com/glossary/what-is-sdlc.html </w:t>
+      </w:r>
+      <w:r>
+        <w:rPr>
+          <w:rFonts w:ascii="Arial" w:eastAsia="Times New Roman" w:hAnsi="Arial" w:cs="Arial"/>
+          <w:sz w:val="24"/>
+          <w:szCs w:val="24"/>
+        </w:rPr>
+        <w:t>[Accessed 26 Jun. 2022].</w:t>
+      </w:r>
+    </w:p>
+    <w:p>
+      <w:pPr>
         <w:rPr>
           <w:rFonts w:ascii="Arial" w:eastAsia="Times New Roman" w:hAnsi="Arial" w:cs="Arial"/>
           <w:b/>
@@ -881,29 +898,15 @@
         </w:rPr>
         <w:t xml:space="preserve"> [online] Roberthalf.com. Available at: </w:t>
       </w:r>
-      <w:hyperlink r:id="rId7" w:history="1">
-        <w:r>
-          <w:rPr>
-            <w:rStyle w:val="Hyperlink"/>
-            <w:rFonts w:ascii="Arial" w:hAnsi="Arial" w:cs="Arial"/>
-            <w:sz w:val="24"/>
-            <w:szCs w:val="24"/>
-          </w:rPr>
-          <w:t>https://www.roberthalf.com/blog/salaries-and-skills/6-basic-sdlc-methodologies-which-one-is-best</w:t>
-        </w:r>
-      </w:hyperlink>
-      <w:r>
-        <w:rPr>
-          <w:rFonts w:ascii="Arial" w:hAnsi="Arial" w:cs="Arial"/>
-          <w:sz w:val="24"/>
-          <w:szCs w:val="24"/>
-        </w:rPr>
-        <w:t>.</w:t>
-      </w:r>
-    </w:p>
-    <w:p>
-      <w:pPr>
-        <w:jc w:val="both"/>
+      <w:r>
+        <w:rPr>
+          <w:rFonts w:ascii="Arial" w:hAnsi="Arial" w:cs="Arial"/>
+          <w:sz w:val="24"/>
+          <w:szCs w:val="24"/>
+        </w:rPr>
+        <w:t>https://www.roberthalf.com/blog/salaries-and-skills/6-basic-sdlc-methodologies-which-one-is-best</w:t>
+      </w:r>
+      <w:r>
         <w:rPr>
           <w:rFonts w:ascii="Arial" w:eastAsia="Times New Roman" w:hAnsi="Arial" w:cs="Arial"/>
           <w:b/>
@@ -911,24 +914,68 @@
           <w:sz w:val="24"/>
           <w:szCs w:val="24"/>
         </w:rPr>
-      </w:pPr>
-      <w:proofErr w:type="spellStart"/>
-      <w:r>
-        <w:rPr>
-          <w:rFonts w:ascii="Arial" w:eastAsia="Times New Roman" w:hAnsi="Arial" w:cs="Arial"/>
-          <w:sz w:val="24"/>
-          <w:szCs w:val="24"/>
-        </w:rPr>
-        <w:t>GeeksforGeeks</w:t>
-      </w:r>
-      <w:proofErr w:type="spellEnd"/>
-      <w:r>
-        <w:rPr>
-          <w:rFonts w:ascii="Arial" w:eastAsia="Times New Roman" w:hAnsi="Arial" w:cs="Arial"/>
-          <w:sz w:val="24"/>
-          <w:szCs w:val="24"/>
-        </w:rPr>
-        <w:t xml:space="preserve">. (2018). </w:t>
+        <w:t xml:space="preserve"> </w:t>
+      </w:r>
+      <w:r>
+        <w:rPr>
+          <w:rFonts w:ascii="Arial" w:eastAsia="Times New Roman" w:hAnsi="Arial" w:cs="Arial"/>
+          <w:sz w:val="24"/>
+          <w:szCs w:val="24"/>
+        </w:rPr>
+        <w:t>[Accessed 26 Jun. 2022].</w:t>
+      </w:r>
+    </w:p>
+    <w:p>
+      <w:pPr>
+        <w:rPr>
+          <w:rFonts w:ascii="Arial" w:eastAsia="Times New Roman" w:hAnsi="Arial" w:cs="Arial"/>
+          <w:b/>
+          <w:bCs/>
+          <w:sz w:val="24"/>
+          <w:szCs w:val="24"/>
+        </w:rPr>
+      </w:pPr>
+      <w:r>
+        <w:rPr>
+          <w:rFonts w:ascii="Arial" w:eastAsia="Times New Roman" w:hAnsi="Arial" w:cs="Arial"/>
+          <w:sz w:val="24"/>
+          <w:szCs w:val="24"/>
+        </w:rPr>
+        <w:t>Geeks</w:t>
+      </w:r>
+      <w:r>
+        <w:rPr>
+          <w:rFonts w:ascii="Arial" w:eastAsia="Times New Roman" w:hAnsi="Arial" w:cs="Arial"/>
+          <w:sz w:val="24"/>
+          <w:szCs w:val="24"/>
+        </w:rPr>
+        <w:t xml:space="preserve"> </w:t>
+      </w:r>
+      <w:bookmarkStart w:id="0" w:name="_GoBack"/>
+      <w:bookmarkEnd w:id="0"/>
+      <w:r>
+        <w:rPr>
+          <w:rFonts w:ascii="Arial" w:eastAsia="Times New Roman" w:hAnsi="Arial" w:cs="Arial"/>
+          <w:sz w:val="24"/>
+          <w:szCs w:val="24"/>
+        </w:rPr>
+        <w:t>for</w:t>
+      </w:r>
+      <w:r>
+        <w:rPr>
+          <w:rFonts w:ascii="Arial" w:eastAsia="Times New Roman" w:hAnsi="Arial" w:cs="Arial"/>
+          <w:sz w:val="24"/>
+          <w:szCs w:val="24"/>
+        </w:rPr>
+        <w:t xml:space="preserve"> </w:t>
+      </w:r>
+      <w:r>
+        <w:rPr>
+          <w:rFonts w:ascii="Arial" w:eastAsia="Times New Roman" w:hAnsi="Arial" w:cs="Arial"/>
+          <w:sz w:val="24"/>
+          <w:szCs w:val="24"/>
+        </w:rPr>
+        <w:t xml:space="preserve">Geeks. (2018). </w:t>
       </w:r>
       <w:r>
         <w:rPr>
@@ -951,7 +998,6 @@
     </w:p>
     <w:p>
       <w:pPr>
-        <w:jc w:val="both"/>
         <w:rPr>
           <w:rFonts w:ascii="Arial" w:eastAsia="Times New Roman" w:hAnsi="Arial" w:cs="Arial"/>
           <w:b/>
@@ -986,11 +1032,24 @@
         </w:rPr>
         <w:t>. [online] Castsoftware.com. Available at: https://www.castsoftware.com/research-labs/risk-management-in-software-development-and-software-engineering-projects.</w:t>
       </w:r>
-    </w:p>
-    <w:p>
-      <w:bookmarkStart w:id="0" w:name="_GoBack"/>
-      <w:bookmarkEnd w:id="0"/>
-    </w:p>
+      <w:r>
+        <w:rPr>
+          <w:rFonts w:ascii="Arial" w:eastAsia="Times New Roman" w:hAnsi="Arial" w:cs="Arial"/>
+          <w:sz w:val="24"/>
+          <w:szCs w:val="24"/>
+        </w:rPr>
+        <w:t xml:space="preserve"> </w:t>
+      </w:r>
+      <w:r>
+        <w:rPr>
+          <w:rFonts w:ascii="Arial" w:eastAsia="Times New Roman" w:hAnsi="Arial" w:cs="Arial"/>
+          <w:sz w:val="24"/>
+          <w:szCs w:val="24"/>
+        </w:rPr>
+        <w:t>[Accessed 26 Jun. 2022].</w:t>
+      </w:r>
+    </w:p>
+    <w:p/>
     <w:sectPr>
       <w:pgSz w:w="12240" w:h="15840"/>
       <w:pgMar w:top="1440" w:right="1440" w:bottom="1440" w:left="1440" w:header="720" w:footer="720" w:gutter="0"/>
@@ -1118,15 +1177,6 @@
   </w:abstractNum>
   <w:num w:numId="1">
     <w:abstractNumId w:val="0"/>
-    <w:lvlOverride w:ilvl="0"/>
-    <w:lvlOverride w:ilvl="1"/>
-    <w:lvlOverride w:ilvl="2"/>
-    <w:lvlOverride w:ilvl="3"/>
-    <w:lvlOverride w:ilvl="4"/>
-    <w:lvlOverride w:ilvl="5"/>
-    <w:lvlOverride w:ilvl="6"/>
-    <w:lvlOverride w:ilvl="7"/>
-    <w:lvlOverride w:ilvl="8"/>
   </w:num>
 </w:numbering>
 </file>
@@ -1563,7 +1613,6 @@
     <w:name w:val="Hyperlink"/>
     <w:basedOn w:val="DefaultParagraphFont"/>
     <w:uiPriority w:val="99"/>
-    <w:semiHidden/>
     <w:unhideWhenUsed/>
     <w:rsid w:val="00A32AF3"/>
     <w:rPr>

</xml_diff>